<commit_message>
proses penambahan koding form purna reguler
</commit_message>
<xml_diff>
--- a/master template docx/template_prapurna_reguler.docx
+++ b/master template docx/template_prapurna_reguler.docx
@@ -15,26 +15,26 @@
           <w:u w:val="single"/>
         </w:rPr>
       </w:pPr>
-      <w:bookmarkStart w:id="0" w:name="OLE_LINK62"/>
+      <w:bookmarkStart w:id="0" w:name="OLE_LINK29"/>
       <w:bookmarkStart w:id="1" w:name="OLE_LINK66"/>
-      <w:bookmarkStart w:id="2" w:name="OLE_LINK29"/>
+      <w:bookmarkStart w:id="2" w:name="OLE_LINK62"/>
       <w:bookmarkStart w:id="3" w:name="OLE_LINK5"/>
-      <w:bookmarkStart w:id="4" w:name="OLE_LINK55"/>
-      <w:bookmarkStart w:id="5" w:name="OLE_LINK51"/>
+      <w:bookmarkStart w:id="4" w:name="OLE_LINK51"/>
+      <w:bookmarkStart w:id="5" w:name="OLE_LINK38"/>
       <w:bookmarkStart w:id="6" w:name="OLE_LINK28"/>
-      <w:bookmarkStart w:id="7" w:name="OLE_LINK38"/>
-      <w:bookmarkStart w:id="8" w:name="OLE_LINK67"/>
-      <w:bookmarkStart w:id="9" w:name="OLE_LINK56"/>
-      <w:bookmarkStart w:id="10" w:name="OLE_LINK48"/>
+      <w:bookmarkStart w:id="7" w:name="OLE_LINK55"/>
+      <w:bookmarkStart w:id="8" w:name="OLE_LINK89"/>
+      <w:bookmarkStart w:id="9" w:name="OLE_LINK67"/>
+      <w:bookmarkStart w:id="10" w:name="OLE_LINK37"/>
       <w:bookmarkStart w:id="11" w:name="OLE_LINK44"/>
-      <w:bookmarkStart w:id="12" w:name="OLE_LINK37"/>
-      <w:bookmarkStart w:id="13" w:name="OLE_LINK87"/>
-      <w:bookmarkStart w:id="14" w:name="OLE_LINK7"/>
-      <w:bookmarkStart w:id="15" w:name="OLE_LINK8"/>
-      <w:bookmarkStart w:id="16" w:name="OLE_LINK89"/>
-      <w:bookmarkStart w:id="17" w:name="OLE_LINK36"/>
-      <w:bookmarkStart w:id="18" w:name="OLE_LINK49"/>
-      <w:bookmarkStart w:id="19" w:name="OLE_LINK17"/>
+      <w:bookmarkStart w:id="12" w:name="OLE_LINK87"/>
+      <w:bookmarkStart w:id="13" w:name="OLE_LINK8"/>
+      <w:bookmarkStart w:id="14" w:name="OLE_LINK49"/>
+      <w:bookmarkStart w:id="15" w:name="OLE_LINK17"/>
+      <w:bookmarkStart w:id="16" w:name="OLE_LINK7"/>
+      <w:bookmarkStart w:id="17" w:name="OLE_LINK56"/>
+      <w:bookmarkStart w:id="18" w:name="OLE_LINK36"/>
+      <w:bookmarkStart w:id="19" w:name="OLE_LINK48"/>
       <w:bookmarkStart w:id="20" w:name="OLE_LINK3"/>
       <w:r>
         <w:rPr>
@@ -2183,6 +2183,7 @@
       <w:pPr>
         <w:pStyle w:val="6"/>
         <w:numPr>
+          <w:ilvl w:val="0"/>
           <w:numId w:val="0"/>
         </w:numPr>
         <w:spacing w:line="360" w:lineRule="auto"/>
@@ -2257,19 +2258,19 @@
         </w:rPr>
       </w:pPr>
       <w:bookmarkStart w:id="21" w:name="OLE_LINK71"/>
-      <w:bookmarkStart w:id="22" w:name="OLE_LINK68"/>
+      <w:bookmarkStart w:id="22" w:name="OLE_LINK20"/>
       <w:bookmarkStart w:id="23" w:name="OLE_LINK45"/>
-      <w:bookmarkStart w:id="24" w:name="OLE_LINK63"/>
-      <w:bookmarkStart w:id="25" w:name="OLE_LINK52"/>
-      <w:bookmarkStart w:id="26" w:name="OLE_LINK10"/>
-      <w:bookmarkStart w:id="27" w:name="OLE_LINK61"/>
-      <w:bookmarkStart w:id="28" w:name="OLE_LINK54"/>
-      <w:bookmarkStart w:id="29" w:name="OLE_LINK88"/>
-      <w:bookmarkStart w:id="30" w:name="OLE_LINK73"/>
-      <w:bookmarkStart w:id="31" w:name="OLE_LINK39"/>
-      <w:bookmarkStart w:id="32" w:name="OLE_LINK21"/>
-      <w:bookmarkStart w:id="33" w:name="OLE_LINK20"/>
-      <w:bookmarkStart w:id="34" w:name="OLE_LINK90"/>
+      <w:bookmarkStart w:id="24" w:name="OLE_LINK68"/>
+      <w:bookmarkStart w:id="25" w:name="OLE_LINK73"/>
+      <w:bookmarkStart w:id="26" w:name="OLE_LINK21"/>
+      <w:bookmarkStart w:id="27" w:name="OLE_LINK10"/>
+      <w:bookmarkStart w:id="28" w:name="OLE_LINK63"/>
+      <w:bookmarkStart w:id="29" w:name="OLE_LINK39"/>
+      <w:bookmarkStart w:id="30" w:name="OLE_LINK90"/>
+      <w:bookmarkStart w:id="31" w:name="OLE_LINK52"/>
+      <w:bookmarkStart w:id="32" w:name="OLE_LINK54"/>
+      <w:bookmarkStart w:id="33" w:name="OLE_LINK61"/>
+      <w:bookmarkStart w:id="34" w:name="OLE_LINK88"/>
     </w:p>
     <w:p>
       <w:pPr>
@@ -3123,8 +3124,8 @@
           <w:lang w:val="en-US"/>
         </w:rPr>
       </w:pPr>
-      <w:bookmarkStart w:id="35" w:name="OLE_LINK18"/>
-      <w:bookmarkStart w:id="36" w:name="OLE_LINK25"/>
+      <w:bookmarkStart w:id="35" w:name="OLE_LINK25"/>
+      <w:bookmarkStart w:id="36" w:name="OLE_LINK18"/>
       <w:bookmarkStart w:id="37" w:name="OLE_LINK9"/>
       <w:r>
         <w:rPr>
@@ -6968,7 +6969,6 @@
           <w:lang w:val="en-US"/>
         </w:rPr>
         <w:tab/>
-        <w:t/>
       </w:r>
       <w:r>
         <w:rPr>
@@ -6980,7 +6980,6 @@
           <w:lang w:val="en-US"/>
         </w:rPr>
         <w:tab/>
-        <w:t/>
       </w:r>
       <w:r>
         <w:rPr>
@@ -6992,7 +6991,6 @@
           <w:lang w:val="en-US"/>
         </w:rPr>
         <w:tab/>
-        <w:t/>
       </w:r>
       <w:r>
         <w:rPr>
@@ -7004,7 +7002,6 @@
           <w:lang w:val="en-US"/>
         </w:rPr>
         <w:tab/>
-        <w:t/>
       </w:r>
       <w:r>
         <w:rPr>
@@ -8276,20 +8273,18 @@
           <w:szCs w:val="20"/>
           <w:lang w:val="en-US"/>
         </w:rPr>
-        <w:t xml:space="preserve">. </w:t>
-      </w:r>
-      <w:bookmarkStart w:id="52" w:name="_GoBack"/>
-      <w:r>
-        <w:rPr>
-          <w:rFonts w:hint="default" w:ascii="Kalinga" w:hAnsi="Kalinga" w:cs="Kalinga"/>
-          <w:color w:val="auto"/>
-          <w:sz w:val="20"/>
-          <w:szCs w:val="20"/>
-          <w:lang w:val="en-US"/>
-        </w:rPr>
-        <w:t>(Cfm Surat No. DNS/5.4/8023 Perihal Program Pricing BNI Fleksi (Aktif &amp; Pensiun) Semester II 2025 Tanggal 01-09-2025).</w:t>
-      </w:r>
-      <w:bookmarkEnd w:id="52"/>
+        <w:t>. (Cfm Surat No. DNS/5.4/8023 Perihal Program Pricing BNI Fleksi (Aktif &amp; Pensiun) Semester II 2025 Tanggal 01-09-2025).</w:t>
+      </w:r>
+      <w:r>
+        <w:rPr>
+          <w:rFonts w:hint="default" w:ascii="Kalinga" w:hAnsi="Kalinga"/>
+          <w:color w:val="auto"/>
+          <w:sz w:val="20"/>
+          <w:szCs w:val="20"/>
+          <w:lang w:val="en-US"/>
+        </w:rPr>
+        <w:t>{% for item in syarat_penandatanganan_list %}</w:t>
+      </w:r>
     </w:p>
     <w:p>
       <w:pPr>
@@ -8311,13 +8306,13 @@
       </w:pPr>
       <w:r>
         <w:rPr>
-          <w:rFonts w:hint="default" w:ascii="Kalinga" w:hAnsi="Kalinga" w:cs="Kalinga"/>
-          <w:color w:val="auto"/>
-          <w:sz w:val="20"/>
-          <w:szCs w:val="20"/>
-          <w:lang w:val="en-US"/>
-        </w:rPr>
-        <w:t>Download dan Aktivasi aplikasi “WONDR by BNI” dan melakukan trial minimal 1 (satu) Transaksi berbayar.</w:t>
+          <w:rFonts w:hint="default" w:ascii="Kalinga" w:hAnsi="Kalinga"/>
+          <w:color w:val="auto"/>
+          <w:sz w:val="20"/>
+          <w:szCs w:val="20"/>
+          <w:lang w:val="en-US"/>
+        </w:rPr>
+        <w:t>{{ item }}{% endfor %}</w:t>
       </w:r>
     </w:p>
     <w:p>
@@ -8346,7 +8341,7 @@
           <w:szCs w:val="20"/>
           <w:lang w:val="en-US"/>
         </w:rPr>
-        <w:t>Biaya Pelunasan Sebelum Jatuh Tempo (PSJT) sebesar {{biaya_psjt_persen}}% dari Outstanding Kredit.</w:t>
+        <w:t>Download dan Aktivasi aplikasi “WONDR by BNI” dan melakukan trial minimal 1 (satu) Transaksi berbayar.</w:t>
       </w:r>
     </w:p>
     <w:p>
@@ -8360,6 +8355,35 @@
         <w:ind w:left="360" w:leftChars="0" w:right="160" w:rightChars="0" w:hanging="280" w:firstLineChars="0"/>
         <w:jc w:val="both"/>
         <w:rPr>
+          <w:rFonts w:hint="default" w:ascii="Kalinga" w:hAnsi="Kalinga" w:cs="Kalinga"/>
+          <w:color w:val="auto"/>
+          <w:sz w:val="20"/>
+          <w:szCs w:val="20"/>
+          <w:lang w:val="en-US"/>
+        </w:rPr>
+      </w:pPr>
+      <w:r>
+        <w:rPr>
+          <w:rFonts w:hint="default" w:ascii="Kalinga" w:hAnsi="Kalinga" w:cs="Kalinga"/>
+          <w:color w:val="auto"/>
+          <w:sz w:val="20"/>
+          <w:szCs w:val="20"/>
+          <w:lang w:val="en-US"/>
+        </w:rPr>
+        <w:t>Biaya Pelunasan Sebelum Jatuh Tempo (PSJT) sebesar {{biaya_psjt_persen}}% dari Outstanding Kredit.</w:t>
+      </w:r>
+    </w:p>
+    <w:p>
+      <w:pPr>
+        <w:pStyle w:val="6"/>
+        <w:numPr>
+          <w:ilvl w:val="0"/>
+          <w:numId w:val="1"/>
+        </w:numPr>
+        <w:spacing w:line="360" w:lineRule="auto"/>
+        <w:ind w:left="360" w:leftChars="0" w:right="160" w:rightChars="0" w:hanging="280" w:firstLineChars="0"/>
+        <w:jc w:val="both"/>
+        <w:rPr>
           <w:rFonts w:ascii="Kalinga" w:hAnsi="Kalinga" w:cs="Kalinga"/>
           <w:sz w:val="20"/>
           <w:szCs w:val="20"/>
@@ -8411,13 +8435,13 @@
           <w:szCs w:val="20"/>
         </w:rPr>
       </w:pPr>
-      <w:bookmarkStart w:id="45" w:name="OLE_LINK24"/>
-      <w:bookmarkStart w:id="46" w:name="OLE_LINK70"/>
-      <w:bookmarkStart w:id="47" w:name="OLE_LINK40"/>
-      <w:bookmarkStart w:id="48" w:name="OLE_LINK64"/>
-      <w:bookmarkStart w:id="49" w:name="OLE_LINK23"/>
-      <w:bookmarkStart w:id="50" w:name="OLE_LINK58"/>
-      <w:bookmarkStart w:id="51" w:name="OLE_LINK13"/>
+      <w:bookmarkStart w:id="45" w:name="OLE_LINK58"/>
+      <w:bookmarkStart w:id="46" w:name="OLE_LINK40"/>
+      <w:bookmarkStart w:id="47" w:name="OLE_LINK23"/>
+      <w:bookmarkStart w:id="48" w:name="OLE_LINK70"/>
+      <w:bookmarkStart w:id="49" w:name="OLE_LINK13"/>
+      <w:bookmarkStart w:id="50" w:name="OLE_LINK24"/>
+      <w:bookmarkStart w:id="51" w:name="OLE_LINK64"/>
       <w:r>
         <w:rPr>
           <w:rFonts w:ascii="Kalinga" w:hAnsi="Kalinga" w:cs="Kalinga"/>
@@ -8594,6 +8618,47 @@
         </w:rPr>
         <w:t>Biaya Propisi, Tata Laksana dan Biaya lainnya (apabila ada) agar di debet dari Rekening Afiliasi atas nama Pemohon.</w:t>
       </w:r>
+      <w:r>
+        <w:rPr>
+          <w:rFonts w:hint="default" w:ascii="Kalinga" w:hAnsi="Kalinga"/>
+          <w:color w:val="auto"/>
+          <w:sz w:val="20"/>
+          <w:szCs w:val="20"/>
+          <w:lang w:val="en-US"/>
+        </w:rPr>
+        <w:t>{% for item in syarat_pencairan_list %}</w:t>
+      </w:r>
+    </w:p>
+    <w:p>
+      <w:pPr>
+        <w:pStyle w:val="6"/>
+        <w:numPr>
+          <w:ilvl w:val="0"/>
+          <w:numId w:val="1"/>
+        </w:numPr>
+        <w:spacing w:line="360" w:lineRule="auto"/>
+        <w:ind w:left="360" w:leftChars="0" w:right="160" w:rightChars="0" w:hanging="280" w:firstLineChars="0"/>
+        <w:jc w:val="both"/>
+        <w:rPr>
+          <w:rFonts w:hint="default" w:ascii="Kalinga" w:hAnsi="Kalinga" w:cs="Kalinga"/>
+          <w:color w:val="auto"/>
+          <w:sz w:val="20"/>
+          <w:szCs w:val="20"/>
+          <w:lang w:val="en-US"/>
+        </w:rPr>
+      </w:pPr>
+      <w:r>
+        <w:rPr>
+          <w:rFonts w:hint="default" w:ascii="Kalinga" w:hAnsi="Kalinga"/>
+          <w:color w:val="auto"/>
+          <w:sz w:val="20"/>
+          <w:szCs w:val="20"/>
+          <w:lang w:val="en-US"/>
+        </w:rPr>
+        <w:t>{{ item }}{% endfor %}</w:t>
+      </w:r>
+      <w:bookmarkStart w:id="52" w:name="_GoBack"/>
+      <w:bookmarkEnd w:id="52"/>
     </w:p>
     <w:p>
       <w:pPr>

</xml_diff>

<commit_message>
menambahkan form purna take over dan memperbaiki template purna take over
</commit_message>
<xml_diff>
--- a/master template docx/template_prapurna_reguler.docx
+++ b/master template docx/template_prapurna_reguler.docx
@@ -15,27 +15,27 @@
           <w:u w:val="single"/>
         </w:rPr>
       </w:pPr>
-      <w:bookmarkStart w:id="0" w:name="OLE_LINK29"/>
-      <w:bookmarkStart w:id="1" w:name="OLE_LINK66"/>
-      <w:bookmarkStart w:id="2" w:name="OLE_LINK62"/>
-      <w:bookmarkStart w:id="3" w:name="OLE_LINK5"/>
+      <w:bookmarkStart w:id="0" w:name="OLE_LINK38"/>
+      <w:bookmarkStart w:id="1" w:name="OLE_LINK28"/>
+      <w:bookmarkStart w:id="2" w:name="OLE_LINK66"/>
+      <w:bookmarkStart w:id="3" w:name="OLE_LINK29"/>
       <w:bookmarkStart w:id="4" w:name="OLE_LINK51"/>
-      <w:bookmarkStart w:id="5" w:name="OLE_LINK38"/>
-      <w:bookmarkStart w:id="6" w:name="OLE_LINK28"/>
-      <w:bookmarkStart w:id="7" w:name="OLE_LINK55"/>
-      <w:bookmarkStart w:id="8" w:name="OLE_LINK89"/>
-      <w:bookmarkStart w:id="9" w:name="OLE_LINK67"/>
-      <w:bookmarkStart w:id="10" w:name="OLE_LINK37"/>
+      <w:bookmarkStart w:id="5" w:name="OLE_LINK55"/>
+      <w:bookmarkStart w:id="6" w:name="OLE_LINK5"/>
+      <w:bookmarkStart w:id="7" w:name="OLE_LINK62"/>
+      <w:bookmarkStart w:id="8" w:name="OLE_LINK49"/>
+      <w:bookmarkStart w:id="9" w:name="OLE_LINK48"/>
+      <w:bookmarkStart w:id="10" w:name="OLE_LINK36"/>
       <w:bookmarkStart w:id="11" w:name="OLE_LINK44"/>
-      <w:bookmarkStart w:id="12" w:name="OLE_LINK87"/>
+      <w:bookmarkStart w:id="12" w:name="OLE_LINK17"/>
       <w:bookmarkStart w:id="13" w:name="OLE_LINK8"/>
-      <w:bookmarkStart w:id="14" w:name="OLE_LINK49"/>
-      <w:bookmarkStart w:id="15" w:name="OLE_LINK17"/>
-      <w:bookmarkStart w:id="16" w:name="OLE_LINK7"/>
+      <w:bookmarkStart w:id="14" w:name="OLE_LINK67"/>
+      <w:bookmarkStart w:id="15" w:name="OLE_LINK3"/>
+      <w:bookmarkStart w:id="16" w:name="OLE_LINK87"/>
       <w:bookmarkStart w:id="17" w:name="OLE_LINK56"/>
-      <w:bookmarkStart w:id="18" w:name="OLE_LINK36"/>
-      <w:bookmarkStart w:id="19" w:name="OLE_LINK48"/>
-      <w:bookmarkStart w:id="20" w:name="OLE_LINK3"/>
+      <w:bookmarkStart w:id="18" w:name="OLE_LINK37"/>
+      <w:bookmarkStart w:id="19" w:name="OLE_LINK89"/>
+      <w:bookmarkStart w:id="20" w:name="OLE_LINK7"/>
       <w:r>
         <w:rPr>
           <w:rFonts w:hint="default" w:ascii="Kalinga" w:hAnsi="Kalinga"/>
@@ -2167,6 +2167,7 @@
           <w:color w:val="auto"/>
           <w:sz w:val="20"/>
           <w:szCs w:val="20"/>
+          <w:lang w:val="en-US"/>
         </w:rPr>
       </w:pPr>
       <w:r>
@@ -2177,6 +2178,16 @@
           <w:szCs w:val="20"/>
         </w:rPr>
         <w:t>Fasilitas Kredit {{slik_bank_15_jenis | default('', true)}} di {{slik_bank_15_nama}} maks Rp. {{slik_bank_15_maks}} outs Rp. {{slik_bank_15_outs}} Coll {{slik_bank_15_coll}}.{% if slik_bank_15_alasan_aktif == 'ya' %} (Ket: {{ slik_bank_15_alasan }}){% endif %}{% endif %}{% endif %}</w:t>
+      </w:r>
+      <w:r>
+        <w:rPr>
+          <w:rFonts w:hint="default" w:ascii="Kalinga" w:hAnsi="Kalinga"/>
+          <w:color w:val="auto"/>
+          <w:sz w:val="20"/>
+          <w:szCs w:val="20"/>
+          <w:lang w:val="en-US"/>
+        </w:rPr>
+        <w:t>{% if mitigasi_aktif == 'ya' and mitigasi_slik_no_surat %}</w:t>
       </w:r>
     </w:p>
     <w:p>
@@ -2197,16 +2208,6 @@
           <w:lang w:val="en-US"/>
         </w:rPr>
       </w:pPr>
-      <w:r>
-        <w:rPr>
-          <w:rFonts w:hint="default" w:ascii="Kalinga" w:hAnsi="Kalinga"/>
-          <w:color w:val="auto"/>
-          <w:sz w:val="20"/>
-          <w:szCs w:val="20"/>
-          <w:lang w:val="en-US"/>
-        </w:rPr>
-        <w:t>{% if mitigasi_aktif == 'ya' and mitigasi_slik_no_surat %}</w:t>
-      </w:r>
       <w:r>
         <w:rPr>
           <w:rFonts w:hint="default" w:ascii="Kalinga" w:hAnsi="Kalinga"/>
@@ -2259,18 +2260,18 @@
       </w:pPr>
       <w:bookmarkStart w:id="21" w:name="OLE_LINK71"/>
       <w:bookmarkStart w:id="22" w:name="OLE_LINK20"/>
-      <w:bookmarkStart w:id="23" w:name="OLE_LINK45"/>
-      <w:bookmarkStart w:id="24" w:name="OLE_LINK68"/>
-      <w:bookmarkStart w:id="25" w:name="OLE_LINK73"/>
-      <w:bookmarkStart w:id="26" w:name="OLE_LINK21"/>
-      <w:bookmarkStart w:id="27" w:name="OLE_LINK10"/>
-      <w:bookmarkStart w:id="28" w:name="OLE_LINK63"/>
+      <w:bookmarkStart w:id="23" w:name="OLE_LINK52"/>
+      <w:bookmarkStart w:id="24" w:name="OLE_LINK10"/>
+      <w:bookmarkStart w:id="25" w:name="OLE_LINK61"/>
+      <w:bookmarkStart w:id="26" w:name="OLE_LINK63"/>
+      <w:bookmarkStart w:id="27" w:name="OLE_LINK88"/>
+      <w:bookmarkStart w:id="28" w:name="OLE_LINK73"/>
       <w:bookmarkStart w:id="29" w:name="OLE_LINK39"/>
       <w:bookmarkStart w:id="30" w:name="OLE_LINK90"/>
-      <w:bookmarkStart w:id="31" w:name="OLE_LINK52"/>
-      <w:bookmarkStart w:id="32" w:name="OLE_LINK54"/>
-      <w:bookmarkStart w:id="33" w:name="OLE_LINK61"/>
-      <w:bookmarkStart w:id="34" w:name="OLE_LINK88"/>
+      <w:bookmarkStart w:id="31" w:name="OLE_LINK68"/>
+      <w:bookmarkStart w:id="32" w:name="OLE_LINK45"/>
+      <w:bookmarkStart w:id="33" w:name="OLE_LINK21"/>
+      <w:bookmarkStart w:id="34" w:name="OLE_LINK54"/>
     </w:p>
     <w:p>
       <w:pPr>
@@ -2704,6 +2705,19 @@
         </w:rPr>
         <w:tab/>
       </w:r>
+      <w:r>
+        <w:rPr>
+          <w:rFonts w:hint="default" w:ascii="Kalinga" w:hAnsi="Kalinga"/>
+          <w:b w:val="0"/>
+          <w:bCs w:val="0"/>
+          <w:sz w:val="20"/>
+          <w:szCs w:val="20"/>
+          <w:lang w:val="en-US"/>
+        </w:rPr>
+        <w:tab/>
+      </w:r>
+      <w:bookmarkStart w:id="52" w:name="_GoBack"/>
+      <w:bookmarkEnd w:id="52"/>
       <w:r>
         <w:rPr>
           <w:rFonts w:hint="default" w:ascii="Kalinga" w:hAnsi="Kalinga"/>
@@ -3124,8 +3138,8 @@
           <w:lang w:val="en-US"/>
         </w:rPr>
       </w:pPr>
-      <w:bookmarkStart w:id="35" w:name="OLE_LINK25"/>
-      <w:bookmarkStart w:id="36" w:name="OLE_LINK18"/>
+      <w:bookmarkStart w:id="35" w:name="OLE_LINK18"/>
+      <w:bookmarkStart w:id="36" w:name="OLE_LINK25"/>
       <w:bookmarkStart w:id="37" w:name="OLE_LINK9"/>
       <w:r>
         <w:rPr>
@@ -7447,8 +7461,8 @@
         </w:rPr>
       </w:pPr>
       <w:bookmarkStart w:id="40" w:name="OLE_LINK53"/>
-      <w:bookmarkStart w:id="41" w:name="OLE_LINK32"/>
-      <w:bookmarkStart w:id="42" w:name="OLE_LINK12"/>
+      <w:bookmarkStart w:id="41" w:name="OLE_LINK12"/>
+      <w:bookmarkStart w:id="42" w:name="OLE_LINK32"/>
       <w:bookmarkStart w:id="43" w:name="OLE_LINK57"/>
       <w:bookmarkStart w:id="44" w:name="OLE_LINK16"/>
     </w:p>
@@ -8435,12 +8449,12 @@
           <w:szCs w:val="20"/>
         </w:rPr>
       </w:pPr>
-      <w:bookmarkStart w:id="45" w:name="OLE_LINK58"/>
-      <w:bookmarkStart w:id="46" w:name="OLE_LINK40"/>
-      <w:bookmarkStart w:id="47" w:name="OLE_LINK23"/>
-      <w:bookmarkStart w:id="48" w:name="OLE_LINK70"/>
-      <w:bookmarkStart w:id="49" w:name="OLE_LINK13"/>
-      <w:bookmarkStart w:id="50" w:name="OLE_LINK24"/>
+      <w:bookmarkStart w:id="45" w:name="OLE_LINK23"/>
+      <w:bookmarkStart w:id="46" w:name="OLE_LINK13"/>
+      <w:bookmarkStart w:id="47" w:name="OLE_LINK40"/>
+      <w:bookmarkStart w:id="48" w:name="OLE_LINK24"/>
+      <w:bookmarkStart w:id="49" w:name="OLE_LINK70"/>
+      <w:bookmarkStart w:id="50" w:name="OLE_LINK58"/>
       <w:bookmarkStart w:id="51" w:name="OLE_LINK64"/>
       <w:r>
         <w:rPr>
@@ -8657,8 +8671,6 @@
         </w:rPr>
         <w:t>{{ item }}{% endfor %}</w:t>
       </w:r>
-      <w:bookmarkStart w:id="52" w:name="_GoBack"/>
-      <w:bookmarkEnd w:id="52"/>
     </w:p>
     <w:p>
       <w:pPr>

</xml_diff>